<commit_message>
updated description with reference
</commit_message>
<xml_diff>
--- a/R-pack-dev/submittedVersion/submissionNotes.docx
+++ b/R-pack-dev/submittedVersion/submissionNotes.docx
@@ -17,9 +17,89 @@
       </w:r>
     </w:p>
     <w:p>
+      <w:r>
+        <w:t xml:space="preserve">This is a re-submission. We fixed </w:t>
+      </w:r>
+      <w:r>
+        <w:t>Uwe</w:t>
+      </w:r>
+      <w:r>
+        <w:t>’s comments on outdated “Date field” and request for a reference in the “Description field.”</w:t>
+      </w:r>
+    </w:p>
+    <w:p>
+      <w:pPr>
+        <w:pStyle w:val="PlainText"/>
+      </w:pPr>
+    </w:p>
+    <w:p>
+      <w:pPr>
+        <w:pStyle w:val="PlainText"/>
+      </w:pPr>
+    </w:p>
+    <w:p>
+      <w:pPr>
+        <w:pStyle w:val="PlainText"/>
+      </w:pPr>
       <w:bookmarkStart w:id="0" w:name="_GoBack"/>
       <w:bookmarkEnd w:id="0"/>
-    </w:p>
+      <w:r>
+        <w:t>The Date field is over a month old.</w:t>
+      </w:r>
+    </w:p>
+    <w:p>
+      <w:pPr>
+        <w:pStyle w:val="PlainText"/>
+      </w:pPr>
+    </w:p>
+    <w:p>
+      <w:pPr>
+        <w:pStyle w:val="PlainText"/>
+      </w:pPr>
+      <w:r>
+        <w:t>Pls update.</w:t>
+      </w:r>
+    </w:p>
+    <w:p>
+      <w:pPr>
+        <w:pStyle w:val="PlainText"/>
+      </w:pPr>
+    </w:p>
+    <w:p>
+      <w:pPr>
+        <w:pStyle w:val="PlainText"/>
+      </w:pPr>
+      <w:r>
+        <w:t>Is there some reference about the method you can add in the Description field in the form Authors (year) &lt;doi:10</w:t>
+      </w:r>
+      <w:proofErr w:type="gramStart"/>
+      <w:r>
+        <w:t>.....</w:t>
+      </w:r>
+      <w:proofErr w:type="gramEnd"/>
+      <w:r>
+        <w:t>&gt; or &lt;arXiv:.....&gt;?</w:t>
+      </w:r>
+    </w:p>
+    <w:p>
+      <w:pPr>
+        <w:pStyle w:val="PlainText"/>
+      </w:pPr>
+    </w:p>
+    <w:p>
+      <w:pPr>
+        <w:pStyle w:val="PlainText"/>
+      </w:pPr>
+    </w:p>
+    <w:p>
+      <w:pPr>
+        <w:pStyle w:val="PlainText"/>
+      </w:pPr>
+      <w:r>
+        <w:t>Please fix and resubmit.</w:t>
+      </w:r>
+    </w:p>
+    <w:p/>
     <w:sectPr>
       <w:pgSz w:w="12240" w:h="15840"/>
       <w:pgMar w:top="1440" w:right="1440" w:bottom="1440" w:left="1440" w:header="720" w:footer="720" w:gutter="0"/>
@@ -455,6 +535,34 @@
     <w:semiHidden/>
     <w:unhideWhenUsed/>
   </w:style>
+  <w:style w:type="paragraph" w:styleId="PlainText">
+    <w:name w:val="Plain Text"/>
+    <w:basedOn w:val="Normal"/>
+    <w:link w:val="PlainTextChar"/>
+    <w:uiPriority w:val="99"/>
+    <w:semiHidden/>
+    <w:unhideWhenUsed/>
+    <w:rsid w:val="005E0E44"/>
+    <w:pPr>
+      <w:spacing w:after="0" w:line="240" w:lineRule="auto"/>
+    </w:pPr>
+    <w:rPr>
+      <w:rFonts w:ascii="Calibri" w:eastAsia="Times New Roman" w:hAnsi="Calibri" w:cstheme="minorBidi"/>
+      <w:szCs w:val="21"/>
+    </w:rPr>
+  </w:style>
+  <w:style w:type="character" w:customStyle="1" w:styleId="PlainTextChar">
+    <w:name w:val="Plain Text Char"/>
+    <w:basedOn w:val="DefaultParagraphFont"/>
+    <w:link w:val="PlainText"/>
+    <w:uiPriority w:val="99"/>
+    <w:semiHidden/>
+    <w:rsid w:val="005E0E44"/>
+    <w:rPr>
+      <w:rFonts w:ascii="Calibri" w:eastAsia="Times New Roman" w:hAnsi="Calibri" w:cstheme="minorBidi"/>
+      <w:szCs w:val="21"/>
+    </w:rPr>
+  </w:style>
 </w:styles>
 </file>
 

</xml_diff>